<commit_message>
added express api testing 2
</commit_message>
<xml_diff>
--- a/Jest.docx
+++ b/Jest.docx
@@ -1245,7 +1245,190 @@
           <w:sz w:val="24"/>
           <w:szCs w:val="24"/>
         </w:rPr>
-        <w:t>Some pre-</w:t>
+        <w:t>Some pre-configurations to use.</w:t>
+      </w:r>
+    </w:p>
+    <w:p>
+      <w:pPr>
+        <w:rPr>
+          <w:rFonts w:ascii="Times New Roman" w:hAnsi="Times New Roman" w:cs="Times New Roman"/>
+          <w:sz w:val="24"/>
+          <w:szCs w:val="24"/>
+        </w:rPr>
+      </w:pPr>
+    </w:p>
+    <w:p>
+      <w:pPr>
+        <w:pStyle w:val="ListParagraph"/>
+        <w:rPr>
+          <w:rFonts w:ascii="Times New Roman" w:hAnsi="Times New Roman" w:cs="Times New Roman"/>
+          <w:sz w:val="24"/>
+          <w:szCs w:val="24"/>
+        </w:rPr>
+      </w:pPr>
+      <w:r>
+        <w:rPr>
+          <w:rFonts w:ascii="Times New Roman" w:hAnsi="Times New Roman" w:cs="Times New Roman"/>
+          <w:sz w:val="24"/>
+          <w:szCs w:val="24"/>
+        </w:rPr>
+        <w:t xml:space="preserve">NOTE: </w:t>
+      </w:r>
+    </w:p>
+    <w:p>
+      <w:pPr>
+        <w:pStyle w:val="ListParagraph"/>
+        <w:numPr>
+          <w:ilvl w:val="0"/>
+          <w:numId w:val="1"/>
+        </w:numPr>
+        <w:rPr>
+          <w:rFonts w:ascii="Times New Roman" w:hAnsi="Times New Roman" w:cs="Times New Roman"/>
+          <w:sz w:val="24"/>
+          <w:szCs w:val="24"/>
+        </w:rPr>
+      </w:pPr>
+      <w:proofErr w:type="spellStart"/>
+      <w:r>
+        <w:rPr>
+          <w:rFonts w:ascii="Times New Roman" w:hAnsi="Times New Roman" w:cs="Times New Roman"/>
+          <w:sz w:val="24"/>
+          <w:szCs w:val="24"/>
+        </w:rPr>
+        <w:t>expect.any</w:t>
+      </w:r>
+      <w:proofErr w:type="spellEnd"/>
+      <w:r>
+        <w:rPr>
+          <w:rFonts w:ascii="Times New Roman" w:hAnsi="Times New Roman" w:cs="Times New Roman"/>
+          <w:sz w:val="24"/>
+          <w:szCs w:val="24"/>
+        </w:rPr>
+        <w:t xml:space="preserve"> is used when you’re receiving dynamic data.</w:t>
+      </w:r>
+    </w:p>
+    <w:p>
+      <w:pPr>
+        <w:pStyle w:val="ListParagraph"/>
+        <w:numPr>
+          <w:ilvl w:val="0"/>
+          <w:numId w:val="1"/>
+        </w:numPr>
+        <w:rPr>
+          <w:rFonts w:ascii="Times New Roman" w:hAnsi="Times New Roman" w:cs="Times New Roman"/>
+          <w:sz w:val="24"/>
+          <w:szCs w:val="24"/>
+        </w:rPr>
+      </w:pPr>
+      <w:r>
+        <w:rPr>
+          <w:rFonts w:ascii="Times New Roman" w:hAnsi="Times New Roman" w:cs="Times New Roman"/>
+          <w:sz w:val="24"/>
+          <w:szCs w:val="24"/>
+        </w:rPr>
+        <w:t>When testing it’s always good to sit back and list down the things you’re going to test.</w:t>
+      </w:r>
+    </w:p>
+    <w:p>
+      <w:pPr>
+        <w:rPr>
+          <w:rFonts w:ascii="Times New Roman" w:hAnsi="Times New Roman" w:cs="Times New Roman"/>
+          <w:sz w:val="24"/>
+          <w:szCs w:val="24"/>
+        </w:rPr>
+      </w:pPr>
+    </w:p>
+    <w:p>
+      <w:pPr>
+        <w:rPr>
+          <w:rFonts w:ascii="Times New Roman" w:hAnsi="Times New Roman" w:cs="Times New Roman"/>
+          <w:sz w:val="24"/>
+          <w:szCs w:val="24"/>
+        </w:rPr>
+      </w:pPr>
+      <w:r>
+        <w:rPr>
+          <w:rFonts w:ascii="Times New Roman" w:hAnsi="Times New Roman" w:cs="Times New Roman"/>
+          <w:noProof/>
+          <w:sz w:val="24"/>
+          <w:szCs w:val="24"/>
+        </w:rPr>
+        <w:lastRenderedPageBreak/>
+        <w:drawing>
+          <wp:inline distT="0" distB="0" distL="0" distR="0" wp14:anchorId="4C0F0922" wp14:editId="50A63C14">
+            <wp:extent cx="4119060" cy="3180715"/>
+            <wp:effectExtent l="0" t="0" r="0" b="635"/>
+            <wp:docPr id="5" name="Picture 5"/>
+            <wp:cNvGraphicFramePr>
+              <a:graphicFrameLocks xmlns:a="http://schemas.openxmlformats.org/drawingml/2006/main" noChangeAspect="1"/>
+            </wp:cNvGraphicFramePr>
+            <a:graphic xmlns:a="http://schemas.openxmlformats.org/drawingml/2006/main">
+              <a:graphicData uri="http://schemas.openxmlformats.org/drawingml/2006/picture">
+                <pic:pic xmlns:pic="http://schemas.openxmlformats.org/drawingml/2006/picture">
+                  <pic:nvPicPr>
+                    <pic:cNvPr id="5" name="5.PNG"/>
+                    <pic:cNvPicPr/>
+                  </pic:nvPicPr>
+                  <pic:blipFill>
+                    <a:blip r:embed="rId9">
+                      <a:extLst>
+                        <a:ext uri="{28A0092B-C50C-407E-A947-70E740481C1C}">
+                          <a14:useLocalDpi xmlns:a14="http://schemas.microsoft.com/office/drawing/2010/main" val="0"/>
+                        </a:ext>
+                      </a:extLst>
+                    </a:blip>
+                    <a:stretch>
+                      <a:fillRect/>
+                    </a:stretch>
+                  </pic:blipFill>
+                  <pic:spPr>
+                    <a:xfrm>
+                      <a:off x="0" y="0"/>
+                      <a:ext cx="4119060" cy="3180715"/>
+                    </a:xfrm>
+                    <a:prstGeom prst="rect">
+                      <a:avLst/>
+                    </a:prstGeom>
+                  </pic:spPr>
+                </pic:pic>
+              </a:graphicData>
+            </a:graphic>
+          </wp:inline>
+        </w:drawing>
+      </w:r>
+    </w:p>
+    <w:p>
+      <w:pPr>
+        <w:rPr>
+          <w:rFonts w:ascii="Times New Roman" w:hAnsi="Times New Roman" w:cs="Times New Roman"/>
+          <w:sz w:val="24"/>
+          <w:szCs w:val="24"/>
+        </w:rPr>
+      </w:pPr>
+    </w:p>
+    <w:p>
+      <w:pPr>
+        <w:rPr>
+          <w:rFonts w:ascii="Times New Roman" w:hAnsi="Times New Roman" w:cs="Times New Roman"/>
+          <w:sz w:val="24"/>
+          <w:szCs w:val="24"/>
+        </w:rPr>
+      </w:pPr>
+      <w:r>
+        <w:rPr>
+          <w:rFonts w:ascii="Times New Roman" w:hAnsi="Times New Roman" w:cs="Times New Roman"/>
+          <w:sz w:val="24"/>
+          <w:szCs w:val="24"/>
+        </w:rPr>
+        <w:t>This clear</w:t>
+      </w:r>
+      <w:r>
+        <w:rPr>
+          <w:rFonts w:ascii="Times New Roman" w:hAnsi="Times New Roman" w:cs="Times New Roman"/>
+          <w:sz w:val="24"/>
+          <w:szCs w:val="24"/>
+        </w:rPr>
+        <w:t>, reset and restore</w:t>
       </w:r>
       <w:bookmarkStart w:id="0" w:name="_GoBack"/>
       <w:bookmarkEnd w:id="0"/>
@@ -1255,7 +1438,7 @@
           <w:sz w:val="24"/>
           <w:szCs w:val="24"/>
         </w:rPr>
-        <w:t>configurations to use.</w:t>
+        <w:t xml:space="preserve"> mocks configuration allows the mocks to be reset before proceeding to the next to avoid collisions.</w:t>
       </w:r>
     </w:p>
     <w:sectPr>

</xml_diff>